<commit_message>
Add img e explicacoes
</commit_message>
<xml_diff>
--- a/assets/doc/Explicacoes.docx
+++ b/assets/doc/Explicacoes.docx
@@ -3,8 +3,434 @@
 <w:document xmlns:wpc="http://schemas.microsoft.com/office/word/2010/wordprocessingCanvas" xmlns:cx="http://schemas.microsoft.com/office/drawing/2014/chartex" xmlns:cx1="http://schemas.microsoft.com/office/drawing/2015/9/8/chartex" xmlns:cx2="http://schemas.microsoft.com/office/drawing/2015/10/21/chartex" xmlns:cx3="http://schemas.microsoft.com/office/drawing/2016/5/9/chartex" xmlns:cx4="http://schemas.microsoft.com/office/drawing/2016/5/10/chartex" xmlns:cx5="http://schemas.microsoft.com/office/drawing/2016/5/11/chartex" xmlns:cx6="http://schemas.microsoft.com/office/drawing/2016/5/12/chartex" xmlns:cx7="http://schemas.microsoft.com/office/drawing/2016/5/13/chartex" xmlns:cx8="http://schemas.microsoft.com/office/drawing/2016/5/14/chartex" xmlns:mc="http://schemas.openxmlformats.org/markup-compatibility/2006" xmlns:aink="http://schemas.microsoft.com/office/drawing/2016/ink" xmlns:am3d="http://schemas.microsoft.com/office/drawing/2017/model3d" xmlns:o="urn:schemas-microsoft-com:office:office" xmlns:r="http://schemas.openxmlformats.org/officeDocument/2006/relationships" xmlns:m="http://schemas.openxmlformats.org/officeDocument/2006/math" xmlns:v="urn:schemas-microsoft-com:vml" xmlns:wp14="http://schemas.microsoft.com/office/word/2010/wordprocessingDrawing" xmlns:wp="http://schemas.openxmlformats.org/drawingml/2006/wordprocessingDrawing" xmlns:w10="urn:schemas-microsoft-com:office:word" xmlns:w="http://schemas.openxmlformats.org/wordprocessingml/2006/main" xmlns:w14="http://schemas.microsoft.com/office/word/2010/wordml" xmlns:w15="http://schemas.microsoft.com/office/word/2012/wordml" xmlns:w16cid="http://schemas.microsoft.com/office/word/2016/wordml/cid" xmlns:w16se="http://schemas.microsoft.com/office/word/2015/wordml/symex" xmlns:wpg="http://schemas.microsoft.com/office/word/2010/wordprocessingGroup" xmlns:wpi="http://schemas.microsoft.com/office/word/2010/wordprocessingInk" xmlns:wne="http://schemas.microsoft.com/office/word/2006/wordml" xmlns:wps="http://schemas.microsoft.com/office/word/2010/wordprocessingShape" mc:Ignorable="w14 w15 w16se w16cid wp14">
   <w:body>
     <w:p>
+      <w:pPr>
+        <w:rPr>
+          <w:sz w:val="44"/>
+          <w:szCs w:val="44"/>
+        </w:rPr>
+      </w:pPr>
+      <w:r>
+        <w:rPr>
+          <w:sz w:val="44"/>
+          <w:szCs w:val="44"/>
+        </w:rPr>
+        <w:t>Pal</w:t>
+      </w:r>
       <w:bookmarkStart w:id="0" w:name="_GoBack"/>
       <w:bookmarkEnd w:id="0"/>
+      <w:r>
+        <w:rPr>
+          <w:sz w:val="44"/>
+          <w:szCs w:val="44"/>
+        </w:rPr>
+        <w:t>eta</w:t>
+      </w:r>
+      <w:r>
+        <w:rPr>
+          <w:sz w:val="44"/>
+          <w:szCs w:val="44"/>
+        </w:rPr>
+        <w:t xml:space="preserve"> de cores</w:t>
+      </w:r>
+    </w:p>
+    <w:p>
+      <w:pPr>
+        <w:rPr>
+          <w:noProof/>
+        </w:rPr>
+      </w:pPr>
+      <w:r>
+        <w:rPr>
+          <w:noProof/>
+          <w:sz w:val="40"/>
+          <w:szCs w:val="40"/>
+        </w:rPr>
+        <w:drawing>
+          <wp:anchor distT="0" distB="0" distL="114300" distR="114300" simplePos="0" relativeHeight="251658240" behindDoc="1" locked="0" layoutInCell="1" allowOverlap="1" wp14:anchorId="5A18B2ED" wp14:editId="42ECCCA2">
+            <wp:simplePos x="0" y="0"/>
+            <wp:positionH relativeFrom="column">
+              <wp:posOffset>-635</wp:posOffset>
+            </wp:positionH>
+            <wp:positionV relativeFrom="paragraph">
+              <wp:posOffset>118745</wp:posOffset>
+            </wp:positionV>
+            <wp:extent cx="3190875" cy="3034665"/>
+            <wp:effectExtent l="0" t="0" r="9525" b="0"/>
+            <wp:wrapTight wrapText="bothSides">
+              <wp:wrapPolygon edited="0">
+                <wp:start x="0" y="0"/>
+                <wp:lineTo x="0" y="21424"/>
+                <wp:lineTo x="21536" y="21424"/>
+                <wp:lineTo x="21536" y="0"/>
+                <wp:lineTo x="0" y="0"/>
+              </wp:wrapPolygon>
+            </wp:wrapTight>
+            <wp:docPr id="1" name="Picture 1"/>
+            <wp:cNvGraphicFramePr>
+              <a:graphicFrameLocks xmlns:a="http://schemas.openxmlformats.org/drawingml/2006/main" noChangeAspect="1"/>
+            </wp:cNvGraphicFramePr>
+            <a:graphic xmlns:a="http://schemas.openxmlformats.org/drawingml/2006/main">
+              <a:graphicData uri="http://schemas.openxmlformats.org/drawingml/2006/picture">
+                <pic:pic xmlns:pic="http://schemas.openxmlformats.org/drawingml/2006/picture">
+                  <pic:nvPicPr>
+                    <pic:cNvPr id="0" name="Picture 1"/>
+                    <pic:cNvPicPr>
+                      <a:picLocks noChangeAspect="1" noChangeArrowheads="1"/>
+                    </pic:cNvPicPr>
+                  </pic:nvPicPr>
+                  <pic:blipFill rotWithShape="1">
+                    <a:blip r:embed="rId7">
+                      <a:extLst>
+                        <a:ext uri="{28A0092B-C50C-407E-A947-70E740481C1C}">
+                          <a14:useLocalDpi xmlns:a14="http://schemas.microsoft.com/office/drawing/2010/main" val="0"/>
+                        </a:ext>
+                      </a:extLst>
+                    </a:blip>
+                    <a:srcRect r="40779" b="9872"/>
+                    <a:stretch/>
+                  </pic:blipFill>
+                  <pic:spPr bwMode="auto">
+                    <a:xfrm>
+                      <a:off x="0" y="0"/>
+                      <a:ext cx="3190875" cy="3034665"/>
+                    </a:xfrm>
+                    <a:prstGeom prst="rect">
+                      <a:avLst/>
+                    </a:prstGeom>
+                    <a:noFill/>
+                    <a:ln>
+                      <a:noFill/>
+                    </a:ln>
+                    <a:extLst>
+                      <a:ext uri="{53640926-AAD7-44D8-BBD7-CCE9431645EC}">
+                        <a14:shadowObscured xmlns:a14="http://schemas.microsoft.com/office/drawing/2010/main"/>
+                      </a:ext>
+                    </a:extLst>
+                  </pic:spPr>
+                </pic:pic>
+              </a:graphicData>
+            </a:graphic>
+            <wp14:sizeRelH relativeFrom="page">
+              <wp14:pctWidth>0</wp14:pctWidth>
+            </wp14:sizeRelH>
+            <wp14:sizeRelV relativeFrom="page">
+              <wp14:pctHeight>0</wp14:pctHeight>
+            </wp14:sizeRelV>
+          </wp:anchor>
+        </w:drawing>
+      </w:r>
+    </w:p>
+    <w:p>
+      <w:pPr>
+        <w:rPr>
+          <w:sz w:val="40"/>
+          <w:szCs w:val="40"/>
+        </w:rPr>
+      </w:pPr>
+    </w:p>
+    <w:p>
+      <w:pPr>
+        <w:rPr>
+          <w:sz w:val="36"/>
+          <w:szCs w:val="36"/>
+          <w:lang w:val="pt-BR"/>
+        </w:rPr>
+      </w:pPr>
+      <w:r>
+        <w:rPr>
+          <w:sz w:val="36"/>
+          <w:szCs w:val="36"/>
+          <w:lang w:val="pt-BR"/>
+        </w:rPr>
+        <w:t xml:space="preserve">Cores </w:t>
+      </w:r>
+      <w:r>
+        <w:rPr>
+          <w:sz w:val="36"/>
+          <w:szCs w:val="36"/>
+          <w:lang w:val="pt-BR"/>
+        </w:rPr>
+        <w:t xml:space="preserve">com contrastes </w:t>
+      </w:r>
+      <w:r>
+        <w:rPr>
+          <w:sz w:val="36"/>
+          <w:szCs w:val="36"/>
+          <w:lang w:val="pt-BR"/>
+        </w:rPr>
+        <w:t>m</w:t>
+      </w:r>
+      <w:r>
+        <w:rPr>
+          <w:sz w:val="36"/>
+          <w:szCs w:val="36"/>
+          <w:lang w:val="pt-BR"/>
+        </w:rPr>
+        <w:t>édios</w:t>
+      </w:r>
+      <w:r>
+        <w:rPr>
+          <w:sz w:val="36"/>
+          <w:szCs w:val="36"/>
+          <w:lang w:val="pt-BR"/>
+        </w:rPr>
+        <w:t xml:space="preserve"> </w:t>
+      </w:r>
+      <w:r>
+        <w:rPr>
+          <w:sz w:val="36"/>
+          <w:szCs w:val="36"/>
+          <w:lang w:val="pt-BR"/>
+        </w:rPr>
+        <w:t xml:space="preserve">que </w:t>
+      </w:r>
+      <w:r>
+        <w:rPr>
+          <w:sz w:val="36"/>
+          <w:szCs w:val="36"/>
+          <w:lang w:val="pt-BR"/>
+        </w:rPr>
+        <w:t>passam um</w:t>
+      </w:r>
+      <w:r>
+        <w:rPr>
+          <w:sz w:val="36"/>
+          <w:szCs w:val="36"/>
+          <w:lang w:val="pt-BR"/>
+        </w:rPr>
+        <w:t xml:space="preserve">a impressão </w:t>
+      </w:r>
+      <w:r>
+        <w:rPr>
+          <w:sz w:val="36"/>
+          <w:szCs w:val="36"/>
+          <w:lang w:val="pt-BR"/>
+        </w:rPr>
+        <w:t>séria</w:t>
+      </w:r>
+      <w:r>
+        <w:rPr>
+          <w:sz w:val="36"/>
+          <w:szCs w:val="36"/>
+          <w:lang w:val="pt-BR"/>
+        </w:rPr>
+        <w:t xml:space="preserve"> do app.</w:t>
+      </w:r>
+    </w:p>
+    <w:p>
+      <w:pPr>
+        <w:rPr>
+          <w:sz w:val="32"/>
+          <w:szCs w:val="32"/>
+          <w:lang w:val="pt-BR"/>
+        </w:rPr>
+      </w:pPr>
+    </w:p>
+    <w:p>
+      <w:pPr>
+        <w:rPr>
+          <w:sz w:val="44"/>
+          <w:szCs w:val="44"/>
+          <w:lang w:val="pt-BR"/>
+        </w:rPr>
+      </w:pPr>
+    </w:p>
+    <w:p>
+      <w:pPr>
+        <w:rPr>
+          <w:sz w:val="44"/>
+          <w:szCs w:val="44"/>
+          <w:lang w:val="pt-BR"/>
+        </w:rPr>
+      </w:pPr>
+    </w:p>
+    <w:p>
+      <w:pPr>
+        <w:rPr>
+          <w:sz w:val="44"/>
+          <w:szCs w:val="44"/>
+          <w:lang w:val="pt-BR"/>
+        </w:rPr>
+      </w:pPr>
+    </w:p>
+    <w:p>
+      <w:pPr>
+        <w:rPr>
+          <w:sz w:val="44"/>
+          <w:szCs w:val="44"/>
+          <w:lang w:val="pt-BR"/>
+        </w:rPr>
+      </w:pPr>
+      <w:r>
+        <w:rPr>
+          <w:sz w:val="44"/>
+          <w:szCs w:val="44"/>
+          <w:lang w:val="pt-BR"/>
+        </w:rPr>
+        <w:t>Fontes</w:t>
+      </w:r>
+      <w:r>
+        <w:rPr>
+          <w:sz w:val="44"/>
+          <w:szCs w:val="44"/>
+          <w:lang w:val="pt-BR"/>
+        </w:rPr>
+        <w:t>:</w:t>
+      </w:r>
+    </w:p>
+    <w:p>
+      <w:r>
+        <w:rPr>
+          <w:sz w:val="36"/>
+          <w:szCs w:val="36"/>
+        </w:rPr>
+        <w:t>Open Sans</w:t>
+      </w:r>
+      <w:r>
+        <w:rPr>
+          <w:sz w:val="36"/>
+          <w:szCs w:val="36"/>
+        </w:rPr>
+        <w:t>:</w:t>
+      </w:r>
+      <w:r>
+        <w:rPr>
+          <w:sz w:val="36"/>
+          <w:szCs w:val="36"/>
+        </w:rPr>
+        <w:t xml:space="preserve"> </w:t>
+      </w:r>
+      <w:hyperlink r:id="rId8" w:history="1">
+        <w:r>
+          <w:rPr>
+            <w:rStyle w:val="Hyperlink"/>
+          </w:rPr>
+          <w:t>https://fonts.google.com/specimen/Open+Sans</w:t>
+        </w:r>
+      </w:hyperlink>
+    </w:p>
+    <w:p/>
+    <w:p>
+      <w:pPr>
+        <w:rPr>
+          <w:sz w:val="36"/>
+          <w:szCs w:val="36"/>
+        </w:rPr>
+      </w:pPr>
+    </w:p>
+    <w:p>
+      <w:pPr>
+        <w:rPr>
+          <w:sz w:val="36"/>
+          <w:szCs w:val="36"/>
+        </w:rPr>
+      </w:pPr>
+      <w:r>
+        <w:rPr>
+          <w:sz w:val="36"/>
+          <w:szCs w:val="36"/>
+        </w:rPr>
+        <w:t>Eb Garamond</w:t>
+      </w:r>
+      <w:r>
+        <w:rPr>
+          <w:sz w:val="36"/>
+          <w:szCs w:val="36"/>
+        </w:rPr>
+        <w:t xml:space="preserve">: </w:t>
+      </w:r>
+      <w:hyperlink r:id="rId9" w:history="1">
+        <w:r>
+          <w:rPr>
+            <w:rStyle w:val="Hyperlink"/>
+          </w:rPr>
+          <w:t>https://fonts.google.com/specimen/EB+Garamond</w:t>
+        </w:r>
+      </w:hyperlink>
+    </w:p>
+    <w:p>
+      <w:pPr>
+        <w:rPr>
+          <w:sz w:val="40"/>
+          <w:szCs w:val="40"/>
+        </w:rPr>
+      </w:pPr>
+    </w:p>
+    <w:p>
+      <w:pPr>
+        <w:rPr>
+          <w:sz w:val="44"/>
+          <w:szCs w:val="44"/>
+          <w:lang w:val="pt-BR"/>
+        </w:rPr>
+      </w:pPr>
+      <w:r>
+        <w:rPr>
+          <w:sz w:val="44"/>
+          <w:szCs w:val="44"/>
+          <w:lang w:val="pt-BR"/>
+        </w:rPr>
+        <w:t>Espaçamento:</w:t>
+      </w:r>
+    </w:p>
+    <w:p>
+      <w:pPr>
+        <w:rPr>
+          <w:sz w:val="32"/>
+          <w:szCs w:val="32"/>
+          <w:lang w:val="pt-BR"/>
+        </w:rPr>
+      </w:pPr>
+      <w:r>
+        <w:rPr>
+          <w:sz w:val="32"/>
+          <w:szCs w:val="32"/>
+          <w:lang w:val="pt-BR"/>
+        </w:rPr>
+        <w:t>O que motivou as escolhas de posicionamento e tamanho das fontes foi criar uma imagem para o site limpa e organizada, para que assim melhore a imagem passada ao auto</w:t>
+      </w:r>
+      <w:r>
+        <w:rPr>
+          <w:sz w:val="32"/>
+          <w:szCs w:val="32"/>
+          <w:lang w:val="pt-BR"/>
+        </w:rPr>
+        <w:t>r</w:t>
+      </w:r>
+      <w:r>
+        <w:rPr>
+          <w:sz w:val="32"/>
+          <w:szCs w:val="32"/>
+          <w:lang w:val="pt-BR"/>
+        </w:rPr>
+        <w:t xml:space="preserve"> </w:t>
+      </w:r>
+      <w:r>
+        <w:rPr>
+          <w:sz w:val="32"/>
+          <w:szCs w:val="32"/>
+          <w:lang w:val="pt-BR"/>
+        </w:rPr>
+        <w:t>.</w:t>
+      </w:r>
+    </w:p>
+    <w:p>
+      <w:pPr>
+        <w:rPr>
+          <w:sz w:val="40"/>
+          <w:szCs w:val="40"/>
+          <w:lang w:val="pt-BR"/>
+        </w:rPr>
+      </w:pPr>
+    </w:p>
+    <w:p>
+      <w:pPr>
+        <w:rPr>
+          <w:sz w:val="44"/>
+          <w:szCs w:val="44"/>
+          <w:lang w:val="pt-BR"/>
+        </w:rPr>
+      </w:pPr>
     </w:p>
     <w:sectPr>
       <w:pgSz w:w="12240" w:h="15840"/>
@@ -139,6 +565,7 @@
     <w:lsdException w:name="HTML Sample" w:semiHidden="1" w:unhideWhenUsed="1"/>
     <w:lsdException w:name="HTML Typewriter" w:semiHidden="1" w:unhideWhenUsed="1"/>
     <w:lsdException w:name="HTML Variable" w:semiHidden="1" w:unhideWhenUsed="1"/>
+    <w:lsdException w:name="Normal Table" w:semiHidden="1" w:unhideWhenUsed="1"/>
     <w:lsdException w:name="annotation subject" w:semiHidden="1" w:unhideWhenUsed="1"/>
     <w:lsdException w:name="No List" w:semiHidden="1" w:unhideWhenUsed="1"/>
     <w:lsdException w:name="Outline List 1" w:semiHidden="1" w:unhideWhenUsed="1"/>
@@ -185,8 +612,10 @@
     <w:lsdException w:name="Table Subtle 2" w:semiHidden="1" w:unhideWhenUsed="1"/>
     <w:lsdException w:name="Table Web 1" w:semiHidden="1" w:unhideWhenUsed="1"/>
     <w:lsdException w:name="Table Web 2" w:semiHidden="1" w:unhideWhenUsed="1"/>
+    <w:lsdException w:name="Table Web 3" w:semiHidden="1" w:unhideWhenUsed="1"/>
     <w:lsdException w:name="Balloon Text" w:semiHidden="1" w:unhideWhenUsed="1"/>
     <w:lsdException w:name="Table Grid" w:uiPriority="39"/>
+    <w:lsdException w:name="Table Theme" w:semiHidden="1" w:unhideWhenUsed="1"/>
     <w:lsdException w:name="Placeholder Text" w:semiHidden="1"/>
     <w:lsdException w:name="No Spacing" w:uiPriority="1" w:qFormat="1"/>
     <w:lsdException w:name="Light Shading" w:uiPriority="60"/>
@@ -438,6 +867,18 @@
     <w:uiPriority w:val="99"/>
     <w:semiHidden/>
     <w:unhideWhenUsed/>
+  </w:style>
+  <w:style w:type="character" w:styleId="Hyperlink">
+    <w:name w:val="Hyperlink"/>
+    <w:basedOn w:val="DefaultParagraphFont"/>
+    <w:uiPriority w:val="99"/>
+    <w:semiHidden/>
+    <w:unhideWhenUsed/>
+    <w:rsid w:val="0012536E"/>
+    <w:rPr>
+      <w:color w:val="0000FF"/>
+      <w:u w:val="single"/>
+    </w:rPr>
   </w:style>
 </w:styles>
 </file>
@@ -738,6 +1179,21 @@
 </file>
 
 <file path=customXml/item1.xml><?xml version="1.0" encoding="utf-8"?>
+<p:properties xmlns:p="http://schemas.microsoft.com/office/2006/metadata/properties" xmlns:xsi="http://www.w3.org/2001/XMLSchema-instance" xmlns:pc="http://schemas.microsoft.com/office/infopath/2007/PartnerControls">
+  <documentManagement/>
+</p:properties>
+</file>
+
+<file path=customXml/item2.xml><?xml version="1.0" encoding="utf-8"?>
+<?mso-contentType ?>
+<FormTemplates xmlns="http://schemas.microsoft.com/sharepoint/v3/contenttype/forms">
+  <Display>DocumentLibraryForm</Display>
+  <Edit>DocumentLibraryForm</Edit>
+  <New>DocumentLibraryForm</New>
+</FormTemplates>
+</file>
+
+<file path=customXml/item3.xml><?xml version="1.0" encoding="utf-8"?>
 <ct:contentTypeSchema xmlns:ct="http://schemas.microsoft.com/office/2006/metadata/contentType" xmlns:ma="http://schemas.microsoft.com/office/2006/metadata/properties/metaAttributes" ct:_="" ma:_="" ma:contentTypeName="Document" ma:contentTypeID="0x0101007FFE36989ADC3C459D5B243C07C5FE54" ma:contentTypeVersion="8" ma:contentTypeDescription="Create a new document." ma:contentTypeScope="" ma:versionID="dd04af5d776aab21741946e03f9844da">
   <xsd:schema xmlns:xsd="http://www.w3.org/2001/XMLSchema" xmlns:xs="http://www.w3.org/2001/XMLSchema" xmlns:p="http://schemas.microsoft.com/office/2006/metadata/properties" xmlns:ns3="2a5e2a67-74dc-4d30-ac47-5c5884aec88d" targetNamespace="http://schemas.microsoft.com/office/2006/metadata/properties" ma:root="true" ma:fieldsID="1c1207ea7bc3b9209150fa7ac57aceeb" ns3:_="">
     <xsd:import namespace="2a5e2a67-74dc-4d30-ac47-5c5884aec88d"/>
@@ -907,22 +1363,24 @@
 </ct:contentTypeSchema>
 </file>
 
-<file path=customXml/item2.xml><?xml version="1.0" encoding="utf-8"?>
-<?mso-contentType ?>
-<FormTemplates xmlns="http://schemas.microsoft.com/sharepoint/v3/contenttype/forms">
-  <Display>DocumentLibraryForm</Display>
-  <Edit>DocumentLibraryForm</Edit>
-  <New>DocumentLibraryForm</New>
-</FormTemplates>
+<file path=customXml/itemProps1.xml><?xml version="1.0" encoding="utf-8"?>
+<ds:datastoreItem xmlns:ds="http://schemas.openxmlformats.org/officeDocument/2006/customXml" ds:itemID="{A7FEE042-8F07-410F-9C28-46B2AE24A660}">
+  <ds:schemaRefs>
+    <ds:schemaRef ds:uri="http://schemas.microsoft.com/office/2006/metadata/properties"/>
+    <ds:schemaRef ds:uri="http://schemas.microsoft.com/office/infopath/2007/PartnerControls"/>
+  </ds:schemaRefs>
+</ds:datastoreItem>
 </file>
 
-<file path=customXml/item3.xml><?xml version="1.0" encoding="utf-8"?>
-<p:properties xmlns:p="http://schemas.microsoft.com/office/2006/metadata/properties" xmlns:xsi="http://www.w3.org/2001/XMLSchema-instance" xmlns:pc="http://schemas.microsoft.com/office/infopath/2007/PartnerControls">
-  <documentManagement/>
-</p:properties>
+<file path=customXml/itemProps2.xml><?xml version="1.0" encoding="utf-8"?>
+<ds:datastoreItem xmlns:ds="http://schemas.openxmlformats.org/officeDocument/2006/customXml" ds:itemID="{773ACF24-D850-4378-99DA-FBC2CCA3D090}">
+  <ds:schemaRefs>
+    <ds:schemaRef ds:uri="http://schemas.microsoft.com/sharepoint/v3/contenttype/forms"/>
+  </ds:schemaRefs>
+</ds:datastoreItem>
 </file>
 
-<file path=customXml/itemProps1.xml><?xml version="1.0" encoding="utf-8"?>
+<file path=customXml/itemProps3.xml><?xml version="1.0" encoding="utf-8"?>
 <ds:datastoreItem xmlns:ds="http://schemas.openxmlformats.org/officeDocument/2006/customXml" ds:itemID="{4EF5FA28-BF08-456C-BCFE-F3781C0C158E}">
   <ds:schemaRefs>
     <ds:schemaRef ds:uri="http://schemas.microsoft.com/office/2006/metadata/contentType"/>
@@ -938,21 +1396,4 @@
     <ds:schemaRef ds:uri="http://schemas.microsoft.com/internal/obd"/>
   </ds:schemaRefs>
 </ds:datastoreItem>
-</file>
-
-<file path=customXml/itemProps2.xml><?xml version="1.0" encoding="utf-8"?>
-<ds:datastoreItem xmlns:ds="http://schemas.openxmlformats.org/officeDocument/2006/customXml" ds:itemID="{773ACF24-D850-4378-99DA-FBC2CCA3D090}">
-  <ds:schemaRefs>
-    <ds:schemaRef ds:uri="http://schemas.microsoft.com/sharepoint/v3/contenttype/forms"/>
-  </ds:schemaRefs>
-</ds:datastoreItem>
-</file>
-
-<file path=customXml/itemProps3.xml><?xml version="1.0" encoding="utf-8"?>
-<ds:datastoreItem xmlns:ds="http://schemas.openxmlformats.org/officeDocument/2006/customXml" ds:itemID="{A7FEE042-8F07-410F-9C28-46B2AE24A660}">
-  <ds:schemaRefs>
-    <ds:schemaRef ds:uri="http://schemas.microsoft.com/office/2006/metadata/properties"/>
-    <ds:schemaRef ds:uri="http://schemas.microsoft.com/office/infopath/2007/PartnerControls"/>
-  </ds:schemaRefs>
-</ds:datastoreItem>
 </file>
</xml_diff>